<commit_message>
Add Perjalanan Dinas support for UP/LS with document templates
- Add PERJALANAN_DINAS jenis_kegiatan to UP workflow
- Add dokumen_perjalanan_dinas section with Surat Tugas and Checklist
- Update LS workflow to show only ST, SPPD, Rincian PD for SURAT_TUGAS
- Create Surat Tugas template
- Create SPPD (Surat Perjalanan Dinas) template
- Create Rincian Biaya Perjalanan Dinas template
- Create Checklist Dokumen Perjalanan Dinas template

https://claude.ai/code/session_01L1u8cybJBFHNdrMvCb5b4p
</commit_message>
<xml_diff>
--- a/templates/word/rincian_biaya_pd.docx
+++ b/templates/word/rincian_biaya_pd.docx
@@ -14,14 +14,6 @@
         <w:t>RINCIAN BIAYA PERJALANAN DINAS</w:t>
       </w:r>
     </w:p>
-    <w:p>
-      <w:pPr>
-        <w:jc w:val="center"/>
-      </w:pPr>
-      <w:r>
-        <w:t>SPPD Nomor: {{nomor_sppd}}</w:t>
-      </w:r>
-    </w:p>
     <w:p/>
     <w:tbl>
       <w:tblPr>
@@ -29,38 +21,27 @@
         <w:tblLook w:firstColumn="1" w:firstRow="1" w:lastColumn="0" w:lastRow="0" w:noHBand="0" w:noVBand="1" w:val="04A0"/>
       </w:tblPr>
       <w:tblGrid>
-        <w:gridCol w:w="3230"/>
-        <w:gridCol w:w="3230"/>
-        <w:gridCol w:w="3230"/>
+        <w:gridCol w:w="4986"/>
+        <w:gridCol w:w="4986"/>
       </w:tblGrid>
       <w:tr>
         <w:tc>
           <w:tcPr>
-            <w:tcW w:type="dxa" w:w="3230"/>
+            <w:tcW w:type="dxa" w:w="4986"/>
           </w:tcPr>
           <w:p>
             <w:r>
-              <w:t>Nama</w:t>
+              <w:t>Nama Pelaksana</w:t>
             </w:r>
           </w:p>
         </w:tc>
         <w:tc>
           <w:tcPr>
-            <w:tcW w:type="dxa" w:w="3230"/>
+            <w:tcW w:type="dxa" w:w="4986"/>
           </w:tcPr>
           <w:p>
             <w:r>
-              <w:t>:</w:t>
-            </w:r>
-          </w:p>
-        </w:tc>
-        <w:tc>
-          <w:tcPr>
-            <w:tcW w:type="dxa" w:w="3230"/>
-          </w:tcPr>
-          <w:p>
-            <w:r>
-              <w:t>{{pelaksana_nama}}</w:t>
+              <w:t>: {{penerima_nama}}</w:t>
             </w:r>
           </w:p>
         </w:tc>
@@ -68,7 +49,7 @@
       <w:tr>
         <w:tc>
           <w:tcPr>
-            <w:tcW w:type="dxa" w:w="3230"/>
+            <w:tcW w:type="dxa" w:w="4986"/>
           </w:tcPr>
           <w:p>
             <w:r>
@@ -78,21 +59,11 @@
         </w:tc>
         <w:tc>
           <w:tcPr>
-            <w:tcW w:type="dxa" w:w="3230"/>
+            <w:tcW w:type="dxa" w:w="4986"/>
           </w:tcPr>
           <w:p>
             <w:r>
-              <w:t>:</w:t>
-            </w:r>
-          </w:p>
-        </w:tc>
-        <w:tc>
-          <w:tcPr>
-            <w:tcW w:type="dxa" w:w="3230"/>
-          </w:tcPr>
-          <w:p>
-            <w:r>
-              <w:t>{{pelaksana_nip}}</w:t>
+              <w:t>: {{penerima_nip}}</w:t>
             </w:r>
           </w:p>
         </w:tc>
@@ -100,39 +71,7 @@
       <w:tr>
         <w:tc>
           <w:tcPr>
-            <w:tcW w:type="dxa" w:w="3230"/>
-          </w:tcPr>
-          <w:p>
-            <w:r>
-              <w:t>Pangkat/Golongan</w:t>
-            </w:r>
-          </w:p>
-        </w:tc>
-        <w:tc>
-          <w:tcPr>
-            <w:tcW w:type="dxa" w:w="3230"/>
-          </w:tcPr>
-          <w:p>
-            <w:r>
-              <w:t>:</w:t>
-            </w:r>
-          </w:p>
-        </w:tc>
-        <w:tc>
-          <w:tcPr>
-            <w:tcW w:type="dxa" w:w="3230"/>
-          </w:tcPr>
-          <w:p>
-            <w:r>
-              <w:t>{{pelaksana_pangkat}}</w:t>
-            </w:r>
-          </w:p>
-        </w:tc>
-      </w:tr>
-      <w:tr>
-        <w:tc>
-          <w:tcPr>
-            <w:tcW w:type="dxa" w:w="3230"/>
+            <w:tcW w:type="dxa" w:w="4986"/>
           </w:tcPr>
           <w:p>
             <w:r>
@@ -142,21 +81,11 @@
         </w:tc>
         <w:tc>
           <w:tcPr>
-            <w:tcW w:type="dxa" w:w="3230"/>
+            <w:tcW w:type="dxa" w:w="4986"/>
           </w:tcPr>
           <w:p>
             <w:r>
-              <w:t>:</w:t>
-            </w:r>
-          </w:p>
-        </w:tc>
-        <w:tc>
-          <w:tcPr>
-            <w:tcW w:type="dxa" w:w="3230"/>
-          </w:tcPr>
-          <w:p>
-            <w:r>
-              <w:t>{{pelaksana_jabatan}}</w:t>
+              <w:t>: {{penerima_jabatan}}</w:t>
             </w:r>
           </w:p>
         </w:tc>
@@ -164,7 +93,7 @@
       <w:tr>
         <w:tc>
           <w:tcPr>
-            <w:tcW w:type="dxa" w:w="3230"/>
+            <w:tcW w:type="dxa" w:w="4986"/>
           </w:tcPr>
           <w:p>
             <w:r>
@@ -174,21 +103,11 @@
         </w:tc>
         <w:tc>
           <w:tcPr>
-            <w:tcW w:type="dxa" w:w="3230"/>
+            <w:tcW w:type="dxa" w:w="4986"/>
           </w:tcPr>
           <w:p>
             <w:r>
-              <w:t>:</w:t>
-            </w:r>
-          </w:p>
-        </w:tc>
-        <w:tc>
-          <w:tcPr>
-            <w:tcW w:type="dxa" w:w="3230"/>
-          </w:tcPr>
-          <w:p>
-            <w:r>
-              <w:t>{{kota_tujuan}}</w:t>
+              <w:t>: {{kota_tujuan}}</w:t>
             </w:r>
           </w:p>
         </w:tc>
@@ -196,45 +115,27 @@
       <w:tr>
         <w:tc>
           <w:tcPr>
-            <w:tcW w:type="dxa" w:w="3230"/>
+            <w:tcW w:type="dxa" w:w="4986"/>
           </w:tcPr>
           <w:p>
             <w:r>
-              <w:t>Tanggal Perjalanan</w:t>
+              <w:t>Lama Perjalanan</w:t>
             </w:r>
           </w:p>
         </w:tc>
         <w:tc>
           <w:tcPr>
-            <w:tcW w:type="dxa" w:w="3230"/>
+            <w:tcW w:type="dxa" w:w="4986"/>
           </w:tcPr>
           <w:p>
             <w:r>
-              <w:t>:</w:t>
-            </w:r>
-          </w:p>
-        </w:tc>
-        <w:tc>
-          <w:tcPr>
-            <w:tcW w:type="dxa" w:w="3230"/>
-          </w:tcPr>
-          <w:p>
-            <w:r>
-              <w:t>{{tanggal_berangkat}} s/d {{tanggal_kembali}}</w:t>
+              <w:t>: {{lama_hari}} hari</w:t>
             </w:r>
           </w:p>
         </w:tc>
       </w:tr>
     </w:tbl>
     <w:p/>
-    <w:p>
-      <w:r>
-        <w:rPr>
-          <w:b/>
-        </w:rPr>
-        <w:t>RINCIAN BIAYA:</w:t>
-      </w:r>
-    </w:p>
     <w:tbl>
       <w:tblPr>
         <w:tblStyle w:val="TableGrid"/>
@@ -242,71 +143,73 @@
         <w:tblLook w:firstColumn="1" w:firstRow="1" w:lastColumn="0" w:lastRow="0" w:noHBand="0" w:noVBand="1" w:val="04A0"/>
       </w:tblPr>
       <w:tblGrid>
-        <w:gridCol w:w="1615"/>
-        <w:gridCol w:w="1615"/>
-        <w:gridCol w:w="1615"/>
-        <w:gridCol w:w="1615"/>
-        <w:gridCol w:w="1615"/>
-        <w:gridCol w:w="1615"/>
+        <w:gridCol w:w="2493"/>
+        <w:gridCol w:w="2493"/>
+        <w:gridCol w:w="2493"/>
+        <w:gridCol w:w="2493"/>
       </w:tblGrid>
       <w:tr>
         <w:tc>
           <w:tcPr>
-            <w:tcW w:type="dxa" w:w="1615"/>
+            <w:tcW w:type="dxa" w:w="720"/>
           </w:tcPr>
           <w:p>
+            <w:pPr>
+              <w:jc w:val="center"/>
+            </w:pPr>
             <w:r>
+              <w:rPr>
+                <w:b/>
+              </w:rPr>
               <w:t>No</w:t>
             </w:r>
           </w:p>
         </w:tc>
         <w:tc>
           <w:tcPr>
-            <w:tcW w:type="dxa" w:w="1615"/>
+            <w:tcW w:type="dxa" w:w="4320"/>
           </w:tcPr>
           <w:p>
+            <w:pPr>
+              <w:jc w:val="center"/>
+            </w:pPr>
             <w:r>
+              <w:rPr>
+                <w:b/>
+              </w:rPr>
               <w:t>Uraian</w:t>
             </w:r>
           </w:p>
         </w:tc>
         <w:tc>
           <w:tcPr>
-            <w:tcW w:type="dxa" w:w="1615"/>
+            <w:tcW w:type="dxa" w:w="2160"/>
           </w:tcPr>
           <w:p>
+            <w:pPr>
+              <w:jc w:val="center"/>
+            </w:pPr>
             <w:r>
-              <w:t>Volume</w:t>
-            </w:r>
-          </w:p>
-        </w:tc>
-        <w:tc>
-          <w:tcPr>
-            <w:tcW w:type="dxa" w:w="1615"/>
-          </w:tcPr>
-          <w:p>
-            <w:r>
+              <w:rPr>
+                <w:b/>
+              </w:rPr>
               <w:t>Satuan</w:t>
             </w:r>
           </w:p>
         </w:tc>
         <w:tc>
           <w:tcPr>
-            <w:tcW w:type="dxa" w:w="1615"/>
+            <w:tcW w:type="dxa" w:w="2160"/>
           </w:tcPr>
           <w:p>
+            <w:pPr>
+              <w:jc w:val="center"/>
+            </w:pPr>
             <w:r>
-              <w:t>Harga Satuan</w:t>
-            </w:r>
-          </w:p>
-        </w:tc>
-        <w:tc>
-          <w:tcPr>
-            <w:tcW w:type="dxa" w:w="1615"/>
-          </w:tcPr>
-          <w:p>
-            <w:r>
-              <w:t>Jumlah</w:t>
+              <w:rPr>
+                <w:b/>
+              </w:rPr>
+              <w:t>Jumlah (Rp)</w:t>
             </w:r>
           </w:p>
         </w:tc>
@@ -314,61 +217,41 @@
       <w:tr>
         <w:tc>
           <w:tcPr>
-            <w:tcW w:type="dxa" w:w="1615"/>
+            <w:tcW w:type="dxa" w:w="2493"/>
           </w:tcPr>
           <w:p>
             <w:r>
-              <w:t>{{rincian_no}}</w:t>
+              <w:t>1</w:t>
             </w:r>
           </w:p>
         </w:tc>
         <w:tc>
           <w:tcPr>
-            <w:tcW w:type="dxa" w:w="1615"/>
+            <w:tcW w:type="dxa" w:w="2493"/>
           </w:tcPr>
           <w:p>
             <w:r>
-              <w:t>{{rincian_uraian}}</w:t>
+              <w:t>Uang Harian</w:t>
             </w:r>
           </w:p>
         </w:tc>
         <w:tc>
           <w:tcPr>
-            <w:tcW w:type="dxa" w:w="1615"/>
+            <w:tcW w:type="dxa" w:w="2493"/>
           </w:tcPr>
           <w:p>
             <w:r>
-              <w:t>{{rincian_volume}}</w:t>
+              <w:t>{{lama_hari}} hari x Rp {{uang_harian}}</w:t>
             </w:r>
           </w:p>
         </w:tc>
         <w:tc>
           <w:tcPr>
-            <w:tcW w:type="dxa" w:w="1615"/>
+            <w:tcW w:type="dxa" w:w="2493"/>
           </w:tcPr>
           <w:p>
             <w:r>
-              <w:t>{{rincian_satuan}}</w:t>
-            </w:r>
-          </w:p>
-        </w:tc>
-        <w:tc>
-          <w:tcPr>
-            <w:tcW w:type="dxa" w:w="1615"/>
-          </w:tcPr>
-          <w:p>
-            <w:r>
-              <w:t>{{rincian_harga:rupiah}}</w:t>
-            </w:r>
-          </w:p>
-        </w:tc>
-        <w:tc>
-          <w:tcPr>
-            <w:tcW w:type="dxa" w:w="1615"/>
-          </w:tcPr>
-          <w:p>
-            <w:r>
-              <w:t>{{rincian_jumlah:rupiah}}</w:t>
+              <w:t>{{total_uang_harian}}</w:t>
             </w:r>
           </w:p>
         </w:tc>
@@ -376,56 +259,332 @@
       <w:tr>
         <w:tc>
           <w:tcPr>
-            <w:tcW w:type="dxa" w:w="1615"/>
+            <w:tcW w:type="dxa" w:w="2493"/>
           </w:tcPr>
-          <w:p/>
+          <w:p>
+            <w:r>
+              <w:t>2</w:t>
+            </w:r>
+          </w:p>
         </w:tc>
         <w:tc>
           <w:tcPr>
-            <w:tcW w:type="dxa" w:w="1615"/>
+            <w:tcW w:type="dxa" w:w="2493"/>
           </w:tcPr>
           <w:p>
             <w:r>
+              <w:t>Biaya Transport</w:t>
+            </w:r>
+          </w:p>
+        </w:tc>
+        <w:tc>
+          <w:tcPr>
+            <w:tcW w:type="dxa" w:w="2493"/>
+          </w:tcPr>
+          <w:p>
+            <w:r/>
+          </w:p>
+        </w:tc>
+        <w:tc>
+          <w:tcPr>
+            <w:tcW w:type="dxa" w:w="2493"/>
+          </w:tcPr>
+          <w:p>
+            <w:r>
+              <w:t>{{biaya_transport}}</w:t>
+            </w:r>
+          </w:p>
+        </w:tc>
+      </w:tr>
+      <w:tr>
+        <w:tc>
+          <w:tcPr>
+            <w:tcW w:type="dxa" w:w="2493"/>
+          </w:tcPr>
+          <w:p>
+            <w:r/>
+          </w:p>
+        </w:tc>
+        <w:tc>
+          <w:tcPr>
+            <w:tcW w:type="dxa" w:w="2493"/>
+          </w:tcPr>
+          <w:p>
+            <w:r>
+              <w:t>- Tiket PP</w:t>
+            </w:r>
+          </w:p>
+        </w:tc>
+        <w:tc>
+          <w:tcPr>
+            <w:tcW w:type="dxa" w:w="2493"/>
+          </w:tcPr>
+          <w:p>
+            <w:r>
+              <w:t>{{jenis_tiket}}</w:t>
+            </w:r>
+          </w:p>
+        </w:tc>
+        <w:tc>
+          <w:tcPr>
+            <w:tcW w:type="dxa" w:w="2493"/>
+          </w:tcPr>
+          <w:p>
+            <w:r>
+              <w:t>{{harga_tiket}}</w:t>
+            </w:r>
+          </w:p>
+        </w:tc>
+      </w:tr>
+      <w:tr>
+        <w:tc>
+          <w:tcPr>
+            <w:tcW w:type="dxa" w:w="2493"/>
+          </w:tcPr>
+          <w:p>
+            <w:r/>
+          </w:p>
+        </w:tc>
+        <w:tc>
+          <w:tcPr>
+            <w:tcW w:type="dxa" w:w="2493"/>
+          </w:tcPr>
+          <w:p>
+            <w:r>
+              <w:t>- Transport Lokal</w:t>
+            </w:r>
+          </w:p>
+        </w:tc>
+        <w:tc>
+          <w:tcPr>
+            <w:tcW w:type="dxa" w:w="2493"/>
+          </w:tcPr>
+          <w:p>
+            <w:r>
+              <w:t>{{transport_lokal}} x Rp</w:t>
+            </w:r>
+          </w:p>
+        </w:tc>
+        <w:tc>
+          <w:tcPr>
+            <w:tcW w:type="dxa" w:w="2493"/>
+          </w:tcPr>
+          <w:p>
+            <w:r>
+              <w:t>{{total_transport_lokal}}</w:t>
+            </w:r>
+          </w:p>
+        </w:tc>
+      </w:tr>
+      <w:tr>
+        <w:tc>
+          <w:tcPr>
+            <w:tcW w:type="dxa" w:w="2493"/>
+          </w:tcPr>
+          <w:p>
+            <w:r>
+              <w:t>3</w:t>
+            </w:r>
+          </w:p>
+        </w:tc>
+        <w:tc>
+          <w:tcPr>
+            <w:tcW w:type="dxa" w:w="2493"/>
+          </w:tcPr>
+          <w:p>
+            <w:r>
+              <w:t>Biaya Penginapan</w:t>
+            </w:r>
+          </w:p>
+        </w:tc>
+        <w:tc>
+          <w:tcPr>
+            <w:tcW w:type="dxa" w:w="2493"/>
+          </w:tcPr>
+          <w:p>
+            <w:r>
+              <w:t>{{lama_inap}} malam x Rp {{harga_inap}}</w:t>
+            </w:r>
+          </w:p>
+        </w:tc>
+        <w:tc>
+          <w:tcPr>
+            <w:tcW w:type="dxa" w:w="2493"/>
+          </w:tcPr>
+          <w:p>
+            <w:r>
+              <w:t>{{total_penginapan}}</w:t>
+            </w:r>
+          </w:p>
+        </w:tc>
+      </w:tr>
+      <w:tr>
+        <w:tc>
+          <w:tcPr>
+            <w:tcW w:type="dxa" w:w="2493"/>
+          </w:tcPr>
+          <w:p>
+            <w:r>
+              <w:t>4</w:t>
+            </w:r>
+          </w:p>
+        </w:tc>
+        <w:tc>
+          <w:tcPr>
+            <w:tcW w:type="dxa" w:w="2493"/>
+          </w:tcPr>
+          <w:p>
+            <w:r>
+              <w:t>Representasi</w:t>
+            </w:r>
+          </w:p>
+        </w:tc>
+        <w:tc>
+          <w:tcPr>
+            <w:tcW w:type="dxa" w:w="2493"/>
+          </w:tcPr>
+          <w:p>
+            <w:r/>
+          </w:p>
+        </w:tc>
+        <w:tc>
+          <w:tcPr>
+            <w:tcW w:type="dxa" w:w="2493"/>
+          </w:tcPr>
+          <w:p>
+            <w:r>
+              <w:t>{{representasi}}</w:t>
+            </w:r>
+          </w:p>
+        </w:tc>
+      </w:tr>
+      <w:tr>
+        <w:tc>
+          <w:tcPr>
+            <w:tcW w:type="dxa" w:w="2493"/>
+          </w:tcPr>
+          <w:p>
+            <w:r>
+              <w:t>5</w:t>
+            </w:r>
+          </w:p>
+        </w:tc>
+        <w:tc>
+          <w:tcPr>
+            <w:tcW w:type="dxa" w:w="2493"/>
+          </w:tcPr>
+          <w:p>
+            <w:r>
+              <w:t>Uang Saku Pertemuan</w:t>
+            </w:r>
+          </w:p>
+        </w:tc>
+        <w:tc>
+          <w:tcPr>
+            <w:tcW w:type="dxa" w:w="2493"/>
+          </w:tcPr>
+          <w:p>
+            <w:r/>
+          </w:p>
+        </w:tc>
+        <w:tc>
+          <w:tcPr>
+            <w:tcW w:type="dxa" w:w="2493"/>
+          </w:tcPr>
+          <w:p>
+            <w:r>
+              <w:t>{{uang_saku}}</w:t>
+            </w:r>
+          </w:p>
+        </w:tc>
+      </w:tr>
+      <w:tr>
+        <w:tc>
+          <w:tcPr>
+            <w:tcW w:type="dxa" w:w="2493"/>
+          </w:tcPr>
+          <w:p>
+            <w:r/>
+          </w:p>
+        </w:tc>
+        <w:tc>
+          <w:tcPr>
+            <w:tcW w:type="dxa" w:w="2493"/>
+          </w:tcPr>
+          <w:p>
+            <w:r/>
+          </w:p>
+        </w:tc>
+        <w:tc>
+          <w:tcPr>
+            <w:tcW w:type="dxa" w:w="2493"/>
+          </w:tcPr>
+          <w:p>
+            <w:r/>
+          </w:p>
+        </w:tc>
+        <w:tc>
+          <w:tcPr>
+            <w:tcW w:type="dxa" w:w="2493"/>
+          </w:tcPr>
+          <w:p>
+            <w:r/>
+          </w:p>
+        </w:tc>
+      </w:tr>
+      <w:tr>
+        <w:tc>
+          <w:tcPr>
+            <w:tcW w:type="dxa" w:w="2493"/>
+          </w:tcPr>
+          <w:p>
+            <w:r>
+              <w:rPr>
+                <w:b/>
+              </w:rPr>
+            </w:r>
+          </w:p>
+        </w:tc>
+        <w:tc>
+          <w:tcPr>
+            <w:tcW w:type="dxa" w:w="2493"/>
+          </w:tcPr>
+          <w:p>
+            <w:r>
+              <w:rPr>
+                <w:b/>
+              </w:rPr>
               <w:t>TOTAL</w:t>
             </w:r>
           </w:p>
         </w:tc>
         <w:tc>
           <w:tcPr>
-            <w:tcW w:type="dxa" w:w="1615"/>
+            <w:tcW w:type="dxa" w:w="2493"/>
           </w:tcPr>
-          <w:p/>
+          <w:p>
+            <w:r>
+              <w:rPr>
+                <w:b/>
+              </w:rPr>
+            </w:r>
+          </w:p>
         </w:tc>
         <w:tc>
           <w:tcPr>
-            <w:tcW w:type="dxa" w:w="1615"/>
-          </w:tcPr>
-          <w:p/>
-        </w:tc>
-        <w:tc>
-          <w:tcPr>
-            <w:tcW w:type="dxa" w:w="1615"/>
-          </w:tcPr>
-          <w:p/>
-        </w:tc>
-        <w:tc>
-          <w:tcPr>
-            <w:tcW w:type="dxa" w:w="1615"/>
+            <w:tcW w:type="dxa" w:w="2493"/>
           </w:tcPr>
           <w:p>
             <w:r>
-              <w:t>{{total:rupiah}}</w:t>
+              <w:rPr>
+                <w:b/>
+              </w:rPr>
+              <w:t>Rp {{nilai:rupiah}}</w:t>
             </w:r>
           </w:p>
         </w:tc>
       </w:tr>
     </w:tbl>
-    <w:p/>
-    <w:p>
-      <w:r>
-        <w:t>Terbilang: ({{total:terbilang}})</w:t>
-      </w:r>
-    </w:p>
     <w:p/>
     <w:p/>
     <w:tbl>
@@ -434,154 +593,69 @@
         <w:tblLook w:firstColumn="1" w:firstRow="1" w:lastColumn="0" w:lastRow="0" w:noHBand="0" w:noVBand="1" w:val="04A0"/>
       </w:tblPr>
       <w:tblGrid>
-        <w:gridCol w:w="3230"/>
-        <w:gridCol w:w="3230"/>
-        <w:gridCol w:w="3230"/>
+        <w:gridCol w:w="4986"/>
+        <w:gridCol w:w="4986"/>
       </w:tblGrid>
       <w:tr>
         <w:tc>
           <w:tcPr>
-            <w:tcW w:type="dxa" w:w="3230"/>
+            <w:tcW w:type="dxa" w:w="4986"/>
           </w:tcPr>
           <w:p>
+            <w:pPr>
+              <w:jc w:val="center"/>
+            </w:pPr>
             <w:r>
               <w:t>Mengetahui,</w:t>
+              <w:br/>
+            </w:r>
+            <w:r>
+              <w:t>Pejabat Pembuat Komitmen</w:t>
+              <w:br/>
+              <w:br/>
+              <w:br/>
+              <w:br/>
+            </w:r>
+            <w:r>
+              <w:rPr>
+                <w:b/>
+              </w:rPr>
+              <w:t>{{nama_ppk}}</w:t>
+              <w:br/>
+            </w:r>
+            <w:r>
+              <w:t>NIP. {{nip_ppk}}</w:t>
             </w:r>
           </w:p>
         </w:tc>
         <w:tc>
           <w:tcPr>
-            <w:tcW w:type="dxa" w:w="3230"/>
-          </w:tcPr>
-          <w:p/>
-        </w:tc>
-        <w:tc>
-          <w:tcPr>
-            <w:tcW w:type="dxa" w:w="3230"/>
+            <w:tcW w:type="dxa" w:w="4986"/>
           </w:tcPr>
           <w:p>
+            <w:pPr>
+              <w:jc w:val="center"/>
+            </w:pPr>
             <w:r>
-              <w:t>{{satker_kota}}, {{tanggal_dokumen:tanggal}}</w:t>
+              <w:t>{{kota}}, {{tanggal_dokumen:tanggal}}</w:t>
+              <w:br/>
             </w:r>
-          </w:p>
-        </w:tc>
-      </w:tr>
-      <w:tr>
-        <w:tc>
-          <w:tcPr>
-            <w:tcW w:type="dxa" w:w="3230"/>
-          </w:tcPr>
-          <w:p>
             <w:r>
-              <w:t>Pejabat Pembuat Komitmen</w:t>
+              <w:t>Yang Melakukan Perjalanan,</w:t>
+              <w:br/>
+              <w:br/>
+              <w:br/>
+              <w:br/>
             </w:r>
-          </w:p>
-        </w:tc>
-        <w:tc>
-          <w:tcPr>
-            <w:tcW w:type="dxa" w:w="3230"/>
-          </w:tcPr>
-          <w:p/>
-        </w:tc>
-        <w:tc>
-          <w:tcPr>
-            <w:tcW w:type="dxa" w:w="3230"/>
-          </w:tcPr>
-          <w:p>
             <w:r>
-              <w:t>Pelaksana SPD,</w:t>
+              <w:rPr>
+                <w:b/>
+              </w:rPr>
+              <w:t>{{penerima_nama}}</w:t>
+              <w:br/>
             </w:r>
-          </w:p>
-        </w:tc>
-      </w:tr>
-      <w:tr>
-        <w:tc>
-          <w:tcPr>
-            <w:tcW w:type="dxa" w:w="3230"/>
-          </w:tcPr>
-          <w:p/>
-        </w:tc>
-        <w:tc>
-          <w:tcPr>
-            <w:tcW w:type="dxa" w:w="3230"/>
-          </w:tcPr>
-          <w:p/>
-        </w:tc>
-        <w:tc>
-          <w:tcPr>
-            <w:tcW w:type="dxa" w:w="3230"/>
-          </w:tcPr>
-          <w:p/>
-        </w:tc>
-      </w:tr>
-      <w:tr>
-        <w:tc>
-          <w:tcPr>
-            <w:tcW w:type="dxa" w:w="3230"/>
-          </w:tcPr>
-          <w:p/>
-        </w:tc>
-        <w:tc>
-          <w:tcPr>
-            <w:tcW w:type="dxa" w:w="3230"/>
-          </w:tcPr>
-          <w:p/>
-        </w:tc>
-        <w:tc>
-          <w:tcPr>
-            <w:tcW w:type="dxa" w:w="3230"/>
-          </w:tcPr>
-          <w:p/>
-        </w:tc>
-      </w:tr>
-      <w:tr>
-        <w:tc>
-          <w:tcPr>
-            <w:tcW w:type="dxa" w:w="3230"/>
-          </w:tcPr>
-          <w:p/>
-        </w:tc>
-        <w:tc>
-          <w:tcPr>
-            <w:tcW w:type="dxa" w:w="3230"/>
-          </w:tcPr>
-          <w:p/>
-        </w:tc>
-        <w:tc>
-          <w:tcPr>
-            <w:tcW w:type="dxa" w:w="3230"/>
-          </w:tcPr>
-          <w:p/>
-        </w:tc>
-      </w:tr>
-      <w:tr>
-        <w:tc>
-          <w:tcPr>
-            <w:tcW w:type="dxa" w:w="3230"/>
-          </w:tcPr>
-          <w:p>
             <w:r>
-              <w:t>{{ppk_nama}}</w:t>
-              <w:br/>
-              <w:t>NIP. {{ppk_nip}}</w:t>
-            </w:r>
-          </w:p>
-        </w:tc>
-        <w:tc>
-          <w:tcPr>
-            <w:tcW w:type="dxa" w:w="3230"/>
-          </w:tcPr>
-          <w:p/>
-        </w:tc>
-        <w:tc>
-          <w:tcPr>
-            <w:tcW w:type="dxa" w:w="3230"/>
-          </w:tcPr>
-          <w:p>
-            <w:r>
-              <w:t>{{pelaksana_nama}}</w:t>
-              <w:br/>
-              <w:t>NIP. {{pelaksana_nip}}</w:t>
+              <w:t>NIP. {{penerima_nip}}</w:t>
             </w:r>
           </w:p>
         </w:tc>
@@ -589,7 +663,7 @@
     </w:tbl>
     <w:sectPr>
       <w:pgSz w:w="12240" w:h="15840"/>
-      <w:pgMar w:top="1134" w:right="1134" w:bottom="1134" w:left="1417" w:header="720" w:footer="720" w:gutter="0"/>
+      <w:pgMar w:top="1134" w:right="1134" w:bottom="1134" w:left="1134" w:header="720" w:footer="720" w:gutter="0"/>
       <w:cols w:space="720"/>
       <w:docGrid w:linePitch="360"/>
     </w:sectPr>

</xml_diff>